<commit_message>
Atualização da anotação cap19 aula 06
</commit_message>
<xml_diff>
--- a/anotacoes/HTML5 e CSS3 - Cap 19 - aula 06 - Background-attachment e shorthand.docx
+++ b/anotacoes/HTML5 e CSS3 - Cap 19 - aula 06 - Background-attachment e shorthand.docx
@@ -191,12 +191,28 @@
           <w:szCs w:val="28"/>
         </w:rPr>
       </w:pPr>
+      <w:proofErr w:type="spellStart"/>
       <w:r>
         <w:rPr>
           <w:sz w:val="28"/>
           <w:szCs w:val="28"/>
         </w:rPr>
         <w:t>A</w:t>
+      </w:r>
+      <w:r>
+        <w:rPr>
+          <w:sz w:val="28"/>
+          <w:szCs w:val="28"/>
+        </w:rPr>
+        <w:t>ttachment</w:t>
+      </w:r>
+      <w:proofErr w:type="spellEnd"/>
+      <w:r>
+        <w:rPr>
+          <w:sz w:val="28"/>
+          <w:szCs w:val="28"/>
+        </w:rPr>
+        <w:t xml:space="preserve"> significa vínculo</w:t>
       </w:r>
     </w:p>
     <w:p>
@@ -206,9 +222,991 @@
           <w:szCs w:val="28"/>
         </w:rPr>
       </w:pPr>
+      <w:r>
+        <w:rPr>
+          <w:sz w:val="28"/>
+          <w:szCs w:val="28"/>
+        </w:rPr>
+        <w:t>Vínculo é quando o fundo fica fixo.</w:t>
+      </w:r>
+    </w:p>
+    <w:p>
+      <w:pPr>
+        <w:rPr>
+          <w:b/>
+          <w:bCs/>
+          <w:sz w:val="28"/>
+          <w:szCs w:val="28"/>
+        </w:rPr>
+      </w:pPr>
+      <w:r>
+        <w:rPr>
+          <w:sz w:val="28"/>
+          <w:szCs w:val="28"/>
+        </w:rPr>
+        <w:t xml:space="preserve">O </w:t>
+      </w:r>
+      <w:r>
+        <w:rPr>
+          <w:b/>
+          <w:bCs/>
+          <w:sz w:val="28"/>
+          <w:szCs w:val="28"/>
+        </w:rPr>
+        <w:t>Background-</w:t>
+      </w:r>
+      <w:proofErr w:type="spellStart"/>
+      <w:r>
+        <w:rPr>
+          <w:b/>
+          <w:bCs/>
+          <w:sz w:val="28"/>
+          <w:szCs w:val="28"/>
+        </w:rPr>
+        <w:t>attachment</w:t>
+      </w:r>
+      <w:proofErr w:type="spellEnd"/>
+      <w:r>
+        <w:rPr>
+          <w:b/>
+          <w:bCs/>
+          <w:sz w:val="28"/>
+          <w:szCs w:val="28"/>
+        </w:rPr>
+        <w:t xml:space="preserve"> </w:t>
+      </w:r>
+      <w:r>
+        <w:rPr>
+          <w:sz w:val="28"/>
+          <w:szCs w:val="28"/>
+        </w:rPr>
+        <w:t>possui 2 parâmetros:</w:t>
+      </w:r>
+    </w:p>
+    <w:p>
+      <w:pPr>
+        <w:pStyle w:val="PargrafodaLista"/>
+        <w:numPr>
+          <w:ilvl w:val="0"/>
+          <w:numId w:val="28"/>
+        </w:numPr>
+        <w:rPr>
+          <w:sz w:val="28"/>
+          <w:szCs w:val="28"/>
+        </w:rPr>
+      </w:pPr>
+      <w:r>
+        <w:rPr>
+          <w:b/>
+          <w:bCs/>
+          <w:sz w:val="28"/>
+          <w:szCs w:val="28"/>
+        </w:rPr>
+        <w:t xml:space="preserve">Scroll – </w:t>
+      </w:r>
+      <w:r>
+        <w:rPr>
+          <w:sz w:val="28"/>
+          <w:szCs w:val="28"/>
+        </w:rPr>
+        <w:t>O fundo vai rolar junto com o conteúdo</w:t>
+      </w:r>
+      <w:r>
+        <w:rPr>
+          <w:sz w:val="28"/>
+          <w:szCs w:val="28"/>
+        </w:rPr>
+        <w:t>. É o padrão. Sinceramente, não vi diferença nenhum quando o coloquei quando estava sem ele. Ficou do mesmo jeito</w:t>
+      </w:r>
+    </w:p>
+    <w:p>
+      <w:pPr>
+        <w:pStyle w:val="PargrafodaLista"/>
+        <w:numPr>
+          <w:ilvl w:val="0"/>
+          <w:numId w:val="28"/>
+        </w:numPr>
+        <w:rPr>
+          <w:sz w:val="28"/>
+          <w:szCs w:val="28"/>
+        </w:rPr>
+      </w:pPr>
+      <w:proofErr w:type="spellStart"/>
+      <w:r>
+        <w:rPr>
+          <w:b/>
+          <w:bCs/>
+          <w:sz w:val="28"/>
+          <w:szCs w:val="28"/>
+        </w:rPr>
+        <w:t>Fixed</w:t>
+      </w:r>
+      <w:proofErr w:type="spellEnd"/>
+      <w:r>
+        <w:rPr>
+          <w:b/>
+          <w:bCs/>
+          <w:sz w:val="28"/>
+          <w:szCs w:val="28"/>
+        </w:rPr>
+        <w:t xml:space="preserve"> –</w:t>
+      </w:r>
+      <w:r>
+        <w:rPr>
+          <w:sz w:val="28"/>
+          <w:szCs w:val="28"/>
+        </w:rPr>
+        <w:t xml:space="preserve"> faz com </w:t>
+      </w:r>
+      <w:r>
+        <w:rPr>
+          <w:sz w:val="28"/>
+          <w:szCs w:val="28"/>
+        </w:rPr>
+        <w:t>o conteúdo fique fixo na tela. A combinação dele com o background-</w:t>
+      </w:r>
+      <w:proofErr w:type="spellStart"/>
+      <w:r>
+        <w:rPr>
+          <w:sz w:val="28"/>
+          <w:szCs w:val="28"/>
+        </w:rPr>
+        <w:t>size</w:t>
+      </w:r>
+      <w:proofErr w:type="spellEnd"/>
+      <w:r>
+        <w:rPr>
+          <w:sz w:val="28"/>
+          <w:szCs w:val="28"/>
+        </w:rPr>
+        <w:t xml:space="preserve">: cover; ficou tipo um site mais responsivo. </w:t>
+      </w:r>
+    </w:p>
+    <w:p>
+      <w:pPr>
+        <w:rPr>
+          <w:sz w:val="28"/>
+          <w:szCs w:val="28"/>
+        </w:rPr>
+      </w:pPr>
+      <w:r>
+        <w:rPr>
+          <w:sz w:val="28"/>
+          <w:szCs w:val="28"/>
+        </w:rPr>
+        <w:t>No caso, o conteúdo do site vai ficar fixo na imagem de fundo</w:t>
+      </w:r>
+    </w:p>
+    <w:p>
+      <w:pPr>
+        <w:rPr>
+          <w:b/>
+          <w:bCs/>
+          <w:sz w:val="28"/>
+          <w:szCs w:val="28"/>
+        </w:rPr>
+      </w:pPr>
+      <w:r>
+        <w:rPr>
+          <w:sz w:val="28"/>
+          <w:szCs w:val="28"/>
+        </w:rPr>
+        <w:t xml:space="preserve">Exemplo sem o </w:t>
+      </w:r>
+      <w:r>
+        <w:rPr>
+          <w:b/>
+          <w:bCs/>
+          <w:sz w:val="28"/>
+          <w:szCs w:val="28"/>
+        </w:rPr>
+        <w:t>Background-</w:t>
+      </w:r>
+      <w:proofErr w:type="spellStart"/>
+      <w:r>
+        <w:rPr>
+          <w:b/>
+          <w:bCs/>
+          <w:sz w:val="28"/>
+          <w:szCs w:val="28"/>
+        </w:rPr>
+        <w:t>attachment</w:t>
+      </w:r>
+      <w:proofErr w:type="spellEnd"/>
+      <w:r>
+        <w:rPr>
+          <w:b/>
+          <w:bCs/>
+          <w:sz w:val="28"/>
+          <w:szCs w:val="28"/>
+        </w:rPr>
+        <w:t xml:space="preserve">: </w:t>
+      </w:r>
+      <w:proofErr w:type="spellStart"/>
+      <w:r>
+        <w:rPr>
+          <w:b/>
+          <w:bCs/>
+          <w:sz w:val="28"/>
+          <w:szCs w:val="28"/>
+        </w:rPr>
+        <w:t>fixed</w:t>
+      </w:r>
+      <w:proofErr w:type="spellEnd"/>
+      <w:r>
+        <w:rPr>
+          <w:b/>
+          <w:bCs/>
+          <w:sz w:val="28"/>
+          <w:szCs w:val="28"/>
+        </w:rPr>
+        <w:t>;</w:t>
+      </w:r>
+    </w:p>
+    <w:p>
+      <w:pPr>
+        <w:rPr>
+          <w:sz w:val="28"/>
+          <w:szCs w:val="28"/>
+        </w:rPr>
+      </w:pPr>
+      <w:r>
+        <w:rPr>
+          <w:noProof/>
+        </w:rPr>
+        <w:drawing>
+          <wp:inline distT="0" distB="0" distL="0" distR="0" wp14:anchorId="6FDEC3C6" wp14:editId="367556B2">
+            <wp:extent cx="3419475" cy="3894769"/>
+            <wp:effectExtent l="0" t="0" r="0" b="0"/>
+            <wp:docPr id="1" name="Imagem 1"/>
+            <wp:cNvGraphicFramePr>
+              <a:graphicFrameLocks xmlns:a="http://schemas.openxmlformats.org/drawingml/2006/main" noChangeAspect="1"/>
+            </wp:cNvGraphicFramePr>
+            <a:graphic xmlns:a="http://schemas.openxmlformats.org/drawingml/2006/main">
+              <a:graphicData uri="http://schemas.openxmlformats.org/drawingml/2006/picture">
+                <pic:pic xmlns:pic="http://schemas.openxmlformats.org/drawingml/2006/picture">
+                  <pic:nvPicPr>
+                    <pic:cNvPr id="1" name=""/>
+                    <pic:cNvPicPr/>
+                  </pic:nvPicPr>
+                  <pic:blipFill>
+                    <a:blip r:embed="rId7"/>
+                    <a:stretch>
+                      <a:fillRect/>
+                    </a:stretch>
+                  </pic:blipFill>
+                  <pic:spPr>
+                    <a:xfrm>
+                      <a:off x="0" y="0"/>
+                      <a:ext cx="3423505" cy="3899359"/>
+                    </a:xfrm>
+                    <a:prstGeom prst="rect">
+                      <a:avLst/>
+                    </a:prstGeom>
+                  </pic:spPr>
+                </pic:pic>
+              </a:graphicData>
+            </a:graphic>
+          </wp:inline>
+        </w:drawing>
+      </w:r>
+    </w:p>
+    <w:p>
+      <w:pPr>
+        <w:rPr>
+          <w:b/>
+          <w:bCs/>
+          <w:sz w:val="28"/>
+          <w:szCs w:val="28"/>
+        </w:rPr>
+      </w:pPr>
+      <w:r>
+        <w:rPr>
+          <w:sz w:val="28"/>
+          <w:szCs w:val="28"/>
+        </w:rPr>
+        <w:lastRenderedPageBreak/>
+        <w:t xml:space="preserve">Com o </w:t>
+      </w:r>
+      <w:r>
+        <w:rPr>
+          <w:b/>
+          <w:bCs/>
+          <w:sz w:val="28"/>
+          <w:szCs w:val="28"/>
+        </w:rPr>
+        <w:t>Background-</w:t>
+      </w:r>
+      <w:proofErr w:type="spellStart"/>
+      <w:r>
+        <w:rPr>
+          <w:b/>
+          <w:bCs/>
+          <w:sz w:val="28"/>
+          <w:szCs w:val="28"/>
+        </w:rPr>
+        <w:t>attachment</w:t>
+      </w:r>
+      <w:proofErr w:type="spellEnd"/>
+      <w:r>
+        <w:rPr>
+          <w:b/>
+          <w:bCs/>
+          <w:sz w:val="28"/>
+          <w:szCs w:val="28"/>
+        </w:rPr>
+        <w:t xml:space="preserve">: </w:t>
+      </w:r>
+      <w:proofErr w:type="spellStart"/>
+      <w:r>
+        <w:rPr>
+          <w:b/>
+          <w:bCs/>
+          <w:sz w:val="28"/>
+          <w:szCs w:val="28"/>
+        </w:rPr>
+        <w:t>fixed</w:t>
+      </w:r>
+      <w:proofErr w:type="spellEnd"/>
+      <w:r>
+        <w:rPr>
+          <w:b/>
+          <w:bCs/>
+          <w:sz w:val="28"/>
+          <w:szCs w:val="28"/>
+        </w:rPr>
+        <w:t>;</w:t>
+      </w:r>
+    </w:p>
+    <w:p>
+      <w:pPr>
+        <w:rPr>
+          <w:sz w:val="28"/>
+          <w:szCs w:val="28"/>
+        </w:rPr>
+      </w:pPr>
+      <w:r>
+        <w:rPr>
+          <w:noProof/>
+        </w:rPr>
+        <w:drawing>
+          <wp:inline distT="0" distB="0" distL="0" distR="0" wp14:anchorId="5F29A9C5" wp14:editId="60A97DA1">
+            <wp:extent cx="3724275" cy="4659113"/>
+            <wp:effectExtent l="0" t="0" r="0" b="8255"/>
+            <wp:docPr id="2" name="Imagem 2"/>
+            <wp:cNvGraphicFramePr>
+              <a:graphicFrameLocks xmlns:a="http://schemas.openxmlformats.org/drawingml/2006/main" noChangeAspect="1"/>
+            </wp:cNvGraphicFramePr>
+            <a:graphic xmlns:a="http://schemas.openxmlformats.org/drawingml/2006/main">
+              <a:graphicData uri="http://schemas.openxmlformats.org/drawingml/2006/picture">
+                <pic:pic xmlns:pic="http://schemas.openxmlformats.org/drawingml/2006/picture">
+                  <pic:nvPicPr>
+                    <pic:cNvPr id="1" name=""/>
+                    <pic:cNvPicPr/>
+                  </pic:nvPicPr>
+                  <pic:blipFill>
+                    <a:blip r:embed="rId8"/>
+                    <a:stretch>
+                      <a:fillRect/>
+                    </a:stretch>
+                  </pic:blipFill>
+                  <pic:spPr>
+                    <a:xfrm>
+                      <a:off x="0" y="0"/>
+                      <a:ext cx="3725686" cy="4660878"/>
+                    </a:xfrm>
+                    <a:prstGeom prst="rect">
+                      <a:avLst/>
+                    </a:prstGeom>
+                  </pic:spPr>
+                </pic:pic>
+              </a:graphicData>
+            </a:graphic>
+          </wp:inline>
+        </w:drawing>
+      </w:r>
+    </w:p>
+    <w:p>
+      <w:pPr>
+        <w:rPr>
+          <w:sz w:val="28"/>
+          <w:szCs w:val="28"/>
+        </w:rPr>
+      </w:pPr>
+    </w:p>
+    <w:p>
+      <w:pPr>
+        <w:rPr>
+          <w:sz w:val="28"/>
+          <w:szCs w:val="28"/>
+        </w:rPr>
+      </w:pPr>
+      <w:r>
+        <w:rPr>
+          <w:sz w:val="28"/>
+          <w:szCs w:val="28"/>
+        </w:rPr>
+        <w:t>O fundo preto sumiu. Apenas o conteúdo se meche na barra de rolagem a imagem de fundo fica parado.</w:t>
+      </w:r>
+    </w:p>
+    <w:p>
+      <w:pPr>
+        <w:rPr>
+          <w:sz w:val="28"/>
+          <w:szCs w:val="28"/>
+        </w:rPr>
+      </w:pPr>
+    </w:p>
+    <w:p>
+      <w:pPr>
+        <w:rPr>
+          <w:sz w:val="28"/>
+          <w:szCs w:val="28"/>
+        </w:rPr>
+      </w:pPr>
+      <w:proofErr w:type="spellStart"/>
+      <w:r>
+        <w:rPr>
+          <w:sz w:val="28"/>
+          <w:szCs w:val="28"/>
+        </w:rPr>
+        <w:t>Shorthand</w:t>
+      </w:r>
+      <w:proofErr w:type="spellEnd"/>
+      <w:r>
+        <w:rPr>
+          <w:sz w:val="28"/>
+          <w:szCs w:val="28"/>
+        </w:rPr>
+        <w:t xml:space="preserve"> do background</w:t>
+      </w:r>
+    </w:p>
+    <w:p>
+      <w:pPr>
+        <w:rPr>
+          <w:sz w:val="28"/>
+          <w:szCs w:val="28"/>
+        </w:rPr>
+      </w:pPr>
+      <w:r>
+        <w:rPr>
+          <w:sz w:val="28"/>
+          <w:szCs w:val="28"/>
+        </w:rPr>
+        <w:t>Ordem</w:t>
+      </w:r>
+    </w:p>
+    <w:p>
+      <w:pPr>
+        <w:pStyle w:val="PargrafodaLista"/>
+        <w:numPr>
+          <w:ilvl w:val="0"/>
+          <w:numId w:val="28"/>
+        </w:numPr>
+        <w:rPr>
+          <w:sz w:val="28"/>
+          <w:szCs w:val="28"/>
+        </w:rPr>
+      </w:pPr>
+      <w:r>
+        <w:rPr>
+          <w:sz w:val="28"/>
+          <w:szCs w:val="28"/>
+        </w:rPr>
+        <w:t>Color</w:t>
+      </w:r>
+    </w:p>
+    <w:p>
+      <w:pPr>
+        <w:pStyle w:val="PargrafodaLista"/>
+        <w:numPr>
+          <w:ilvl w:val="0"/>
+          <w:numId w:val="28"/>
+        </w:numPr>
+        <w:rPr>
+          <w:sz w:val="28"/>
+          <w:szCs w:val="28"/>
+        </w:rPr>
+      </w:pPr>
+      <w:proofErr w:type="spellStart"/>
+      <w:r>
+        <w:rPr>
+          <w:sz w:val="28"/>
+          <w:szCs w:val="28"/>
+        </w:rPr>
+        <w:t>Image</w:t>
+      </w:r>
+      <w:proofErr w:type="spellEnd"/>
+    </w:p>
+    <w:p>
+      <w:pPr>
+        <w:pStyle w:val="PargrafodaLista"/>
+        <w:numPr>
+          <w:ilvl w:val="0"/>
+          <w:numId w:val="28"/>
+        </w:numPr>
+        <w:rPr>
+          <w:sz w:val="28"/>
+          <w:szCs w:val="28"/>
+        </w:rPr>
+      </w:pPr>
+      <w:r>
+        <w:rPr>
+          <w:sz w:val="28"/>
+          <w:szCs w:val="28"/>
+        </w:rPr>
+        <w:t>Position</w:t>
+      </w:r>
+    </w:p>
+    <w:p>
+      <w:pPr>
+        <w:pStyle w:val="PargrafodaLista"/>
+        <w:numPr>
+          <w:ilvl w:val="0"/>
+          <w:numId w:val="28"/>
+        </w:numPr>
+        <w:rPr>
+          <w:sz w:val="28"/>
+          <w:szCs w:val="28"/>
+        </w:rPr>
+      </w:pPr>
+      <w:proofErr w:type="spellStart"/>
+      <w:r>
+        <w:rPr>
+          <w:sz w:val="28"/>
+          <w:szCs w:val="28"/>
+        </w:rPr>
+        <w:t>Repeat</w:t>
+      </w:r>
+      <w:proofErr w:type="spellEnd"/>
+    </w:p>
+    <w:p>
+      <w:pPr>
+        <w:pStyle w:val="PargrafodaLista"/>
+        <w:numPr>
+          <w:ilvl w:val="0"/>
+          <w:numId w:val="28"/>
+        </w:numPr>
+        <w:rPr>
+          <w:sz w:val="28"/>
+          <w:szCs w:val="28"/>
+        </w:rPr>
+      </w:pPr>
+      <w:proofErr w:type="spellStart"/>
+      <w:r>
+        <w:rPr>
+          <w:sz w:val="28"/>
+          <w:szCs w:val="28"/>
+        </w:rPr>
+        <w:t>Size</w:t>
+      </w:r>
+      <w:proofErr w:type="spellEnd"/>
+    </w:p>
+    <w:p>
+      <w:pPr>
+        <w:pStyle w:val="PargrafodaLista"/>
+        <w:numPr>
+          <w:ilvl w:val="0"/>
+          <w:numId w:val="28"/>
+        </w:numPr>
+        <w:rPr>
+          <w:sz w:val="28"/>
+          <w:szCs w:val="28"/>
+        </w:rPr>
+      </w:pPr>
+      <w:proofErr w:type="spellStart"/>
+      <w:r>
+        <w:rPr>
+          <w:sz w:val="28"/>
+          <w:szCs w:val="28"/>
+        </w:rPr>
+        <w:t>attachment</w:t>
+      </w:r>
+      <w:proofErr w:type="spellEnd"/>
+    </w:p>
+    <w:p>
+      <w:pPr>
+        <w:rPr>
+          <w:sz w:val="28"/>
+          <w:szCs w:val="28"/>
+        </w:rPr>
+      </w:pPr>
+      <w:r>
+        <w:rPr>
+          <w:sz w:val="28"/>
+          <w:szCs w:val="28"/>
+        </w:rPr>
+        <w:lastRenderedPageBreak/>
+        <w:t xml:space="preserve">Esse é o padrão da W3C, porém, o </w:t>
+      </w:r>
+      <w:proofErr w:type="spellStart"/>
+      <w:r>
+        <w:rPr>
+          <w:sz w:val="28"/>
+          <w:szCs w:val="28"/>
+        </w:rPr>
+        <w:t>size</w:t>
+      </w:r>
+      <w:proofErr w:type="spellEnd"/>
+      <w:r>
+        <w:rPr>
+          <w:sz w:val="28"/>
+          <w:szCs w:val="28"/>
+        </w:rPr>
+        <w:t xml:space="preserve"> não deixa funcionar</w:t>
+      </w:r>
+      <w:r>
+        <w:rPr>
+          <w:sz w:val="28"/>
+          <w:szCs w:val="28"/>
+        </w:rPr>
+        <w:t>. Pode ser que um dia dê certo.</w:t>
+      </w:r>
+    </w:p>
+    <w:p>
+      <w:pPr>
+        <w:rPr>
+          <w:sz w:val="28"/>
+          <w:szCs w:val="28"/>
+        </w:rPr>
+      </w:pPr>
+      <w:r>
+        <w:rPr>
+          <w:sz w:val="28"/>
+          <w:szCs w:val="28"/>
+        </w:rPr>
+        <w:t xml:space="preserve">Então use o </w:t>
+      </w:r>
+      <w:proofErr w:type="spellStart"/>
+      <w:r>
+        <w:rPr>
+          <w:sz w:val="28"/>
+          <w:szCs w:val="28"/>
+        </w:rPr>
+        <w:t>shorthand</w:t>
+      </w:r>
+      <w:proofErr w:type="spellEnd"/>
+      <w:r>
+        <w:rPr>
+          <w:sz w:val="28"/>
+          <w:szCs w:val="28"/>
+        </w:rPr>
+        <w:t xml:space="preserve"> com os demais e coloque o </w:t>
+      </w:r>
+      <w:proofErr w:type="spellStart"/>
+      <w:r>
+        <w:rPr>
+          <w:sz w:val="28"/>
+          <w:szCs w:val="28"/>
+        </w:rPr>
+        <w:t>size</w:t>
+      </w:r>
+      <w:proofErr w:type="spellEnd"/>
+      <w:r>
+        <w:rPr>
+          <w:sz w:val="28"/>
+          <w:szCs w:val="28"/>
+        </w:rPr>
+        <w:t xml:space="preserve"> separado até dar certo</w:t>
+      </w:r>
+    </w:p>
+    <w:p>
+      <w:pPr>
+        <w:rPr>
+          <w:sz w:val="28"/>
+          <w:szCs w:val="28"/>
+        </w:rPr>
+      </w:pPr>
+      <w:proofErr w:type="spellStart"/>
+      <w:r>
+        <w:rPr>
+          <w:sz w:val="28"/>
+          <w:szCs w:val="28"/>
+        </w:rPr>
+        <w:t>Ex</w:t>
+      </w:r>
+      <w:proofErr w:type="spellEnd"/>
+    </w:p>
+    <w:p>
+      <w:pPr>
+        <w:shd w:val="clear" w:color="auto" w:fill="1E1E1E"/>
+        <w:spacing w:after="0" w:line="405" w:lineRule="atLeast"/>
+        <w:rPr>
+          <w:rFonts w:ascii="Consolas" w:eastAsia="Times New Roman" w:hAnsi="Consolas" w:cs="Times New Roman"/>
+          <w:color w:val="D4D4D4"/>
+          <w:sz w:val="30"/>
+          <w:szCs w:val="30"/>
+          <w:lang w:eastAsia="pt-BR"/>
+        </w:rPr>
+      </w:pPr>
+      <w:r>
+        <w:rPr>
+          <w:rFonts w:ascii="Consolas" w:eastAsia="Times New Roman" w:hAnsi="Consolas" w:cs="Times New Roman"/>
+          <w:color w:val="9CDCFE"/>
+          <w:sz w:val="30"/>
+          <w:szCs w:val="30"/>
+          <w:lang w:eastAsia="pt-BR"/>
+        </w:rPr>
+        <w:t>background</w:t>
+      </w:r>
+      <w:r>
+        <w:rPr>
+          <w:rFonts w:ascii="Consolas" w:eastAsia="Times New Roman" w:hAnsi="Consolas" w:cs="Times New Roman"/>
+          <w:color w:val="D4D4D4"/>
+          <w:sz w:val="30"/>
+          <w:szCs w:val="30"/>
+          <w:lang w:eastAsia="pt-BR"/>
+        </w:rPr>
+        <w:t xml:space="preserve">: </w:t>
+      </w:r>
+      <w:proofErr w:type="spellStart"/>
+      <w:r>
+        <w:rPr>
+          <w:rFonts w:ascii="Consolas" w:eastAsia="Times New Roman" w:hAnsi="Consolas" w:cs="Times New Roman"/>
+          <w:color w:val="CE9178"/>
+          <w:sz w:val="30"/>
+          <w:szCs w:val="30"/>
+          <w:lang w:eastAsia="pt-BR"/>
+        </w:rPr>
+        <w:t>black</w:t>
+      </w:r>
+      <w:proofErr w:type="spellEnd"/>
+      <w:r>
+        <w:rPr>
+          <w:rFonts w:ascii="Consolas" w:eastAsia="Times New Roman" w:hAnsi="Consolas" w:cs="Times New Roman"/>
+          <w:color w:val="D4D4D4"/>
+          <w:sz w:val="30"/>
+          <w:szCs w:val="30"/>
+          <w:lang w:eastAsia="pt-BR"/>
+        </w:rPr>
+        <w:t xml:space="preserve"> </w:t>
+      </w:r>
+      <w:proofErr w:type="spellStart"/>
+      <w:r>
+        <w:rPr>
+          <w:rFonts w:ascii="Consolas" w:eastAsia="Times New Roman" w:hAnsi="Consolas" w:cs="Times New Roman"/>
+          <w:color w:val="DCDCAA"/>
+          <w:sz w:val="30"/>
+          <w:szCs w:val="30"/>
+          <w:lang w:eastAsia="pt-BR"/>
+        </w:rPr>
+        <w:t>url</w:t>
+      </w:r>
+      <w:proofErr w:type="spellEnd"/>
+      <w:r>
+        <w:rPr>
+          <w:rFonts w:ascii="Consolas" w:eastAsia="Times New Roman" w:hAnsi="Consolas" w:cs="Times New Roman"/>
+          <w:color w:val="D4D4D4"/>
+          <w:sz w:val="30"/>
+          <w:szCs w:val="30"/>
+          <w:lang w:eastAsia="pt-BR"/>
+        </w:rPr>
+        <w:t>(</w:t>
+      </w:r>
+      <w:r>
+        <w:rPr>
+          <w:rFonts w:ascii="Consolas" w:eastAsia="Times New Roman" w:hAnsi="Consolas" w:cs="Times New Roman"/>
+          <w:color w:val="9CDCFE"/>
+          <w:sz w:val="30"/>
+          <w:szCs w:val="30"/>
+          <w:lang w:eastAsia="pt-BR"/>
+        </w:rPr>
+        <w:t>imagens/wallpaper002.jpg</w:t>
+      </w:r>
+      <w:r>
+        <w:rPr>
+          <w:rFonts w:ascii="Consolas" w:eastAsia="Times New Roman" w:hAnsi="Consolas" w:cs="Times New Roman"/>
+          <w:color w:val="D4D4D4"/>
+          <w:sz w:val="30"/>
+          <w:szCs w:val="30"/>
+          <w:lang w:eastAsia="pt-BR"/>
+        </w:rPr>
+        <w:t xml:space="preserve">) </w:t>
+      </w:r>
+      <w:proofErr w:type="gramStart"/>
+      <w:r>
+        <w:rPr>
+          <w:rFonts w:ascii="Consolas" w:eastAsia="Times New Roman" w:hAnsi="Consolas" w:cs="Times New Roman"/>
+          <w:color w:val="CE9178"/>
+          <w:sz w:val="30"/>
+          <w:szCs w:val="30"/>
+          <w:lang w:eastAsia="pt-BR"/>
+        </w:rPr>
+        <w:t>center</w:t>
+      </w:r>
+      <w:proofErr w:type="gramEnd"/>
+      <w:r>
+        <w:rPr>
+          <w:rFonts w:ascii="Consolas" w:eastAsia="Times New Roman" w:hAnsi="Consolas" w:cs="Times New Roman"/>
+          <w:color w:val="D4D4D4"/>
+          <w:sz w:val="30"/>
+          <w:szCs w:val="30"/>
+          <w:lang w:eastAsia="pt-BR"/>
+        </w:rPr>
+        <w:t xml:space="preserve"> </w:t>
+      </w:r>
+      <w:proofErr w:type="spellStart"/>
+      <w:r>
+        <w:rPr>
+          <w:rFonts w:ascii="Consolas" w:eastAsia="Times New Roman" w:hAnsi="Consolas" w:cs="Times New Roman"/>
+          <w:color w:val="CE9178"/>
+          <w:sz w:val="30"/>
+          <w:szCs w:val="30"/>
+          <w:lang w:eastAsia="pt-BR"/>
+        </w:rPr>
+        <w:t>center</w:t>
+      </w:r>
+      <w:proofErr w:type="spellEnd"/>
+      <w:r>
+        <w:rPr>
+          <w:rFonts w:ascii="Consolas" w:eastAsia="Times New Roman" w:hAnsi="Consolas" w:cs="Times New Roman"/>
+          <w:color w:val="D4D4D4"/>
+          <w:sz w:val="30"/>
+          <w:szCs w:val="30"/>
+          <w:lang w:eastAsia="pt-BR"/>
+        </w:rPr>
+        <w:t xml:space="preserve"> </w:t>
+      </w:r>
+      <w:r>
+        <w:rPr>
+          <w:rFonts w:ascii="Consolas" w:eastAsia="Times New Roman" w:hAnsi="Consolas" w:cs="Times New Roman"/>
+          <w:color w:val="CE9178"/>
+          <w:sz w:val="30"/>
+          <w:szCs w:val="30"/>
+          <w:lang w:eastAsia="pt-BR"/>
+        </w:rPr>
+        <w:t>no-</w:t>
+      </w:r>
+      <w:proofErr w:type="spellStart"/>
+      <w:r>
+        <w:rPr>
+          <w:rFonts w:ascii="Consolas" w:eastAsia="Times New Roman" w:hAnsi="Consolas" w:cs="Times New Roman"/>
+          <w:color w:val="CE9178"/>
+          <w:sz w:val="30"/>
+          <w:szCs w:val="30"/>
+          <w:lang w:eastAsia="pt-BR"/>
+        </w:rPr>
+        <w:t>repeat</w:t>
+      </w:r>
+      <w:proofErr w:type="spellEnd"/>
+      <w:r>
+        <w:rPr>
+          <w:rFonts w:ascii="Consolas" w:eastAsia="Times New Roman" w:hAnsi="Consolas" w:cs="Times New Roman"/>
+          <w:color w:val="D4D4D4"/>
+          <w:sz w:val="30"/>
+          <w:szCs w:val="30"/>
+          <w:lang w:eastAsia="pt-BR"/>
+        </w:rPr>
+        <w:t xml:space="preserve"> </w:t>
+      </w:r>
+      <w:proofErr w:type="spellStart"/>
+      <w:r>
+        <w:rPr>
+          <w:rFonts w:ascii="Consolas" w:eastAsia="Times New Roman" w:hAnsi="Consolas" w:cs="Times New Roman"/>
+          <w:color w:val="CE9178"/>
+          <w:sz w:val="30"/>
+          <w:szCs w:val="30"/>
+          <w:lang w:eastAsia="pt-BR"/>
+        </w:rPr>
+        <w:t>fixed</w:t>
+      </w:r>
+      <w:proofErr w:type="spellEnd"/>
+      <w:r>
+        <w:rPr>
+          <w:rFonts w:ascii="Consolas" w:eastAsia="Times New Roman" w:hAnsi="Consolas" w:cs="Times New Roman"/>
+          <w:color w:val="D4D4D4"/>
+          <w:sz w:val="30"/>
+          <w:szCs w:val="30"/>
+          <w:lang w:eastAsia="pt-BR"/>
+        </w:rPr>
+        <w:t>;</w:t>
+      </w:r>
+    </w:p>
+    <w:p>
+      <w:pPr>
+        <w:shd w:val="clear" w:color="auto" w:fill="1E1E1E"/>
+        <w:spacing w:after="0" w:line="405" w:lineRule="atLeast"/>
+        <w:rPr>
+          <w:rFonts w:ascii="Consolas" w:eastAsia="Times New Roman" w:hAnsi="Consolas" w:cs="Times New Roman"/>
+          <w:color w:val="D4D4D4"/>
+          <w:sz w:val="30"/>
+          <w:szCs w:val="30"/>
+          <w:lang w:eastAsia="pt-BR"/>
+        </w:rPr>
+      </w:pPr>
+      <w:r>
+        <w:rPr>
+          <w:rFonts w:ascii="Consolas" w:eastAsia="Times New Roman" w:hAnsi="Consolas" w:cs="Times New Roman"/>
+          <w:color w:val="D4D4D4"/>
+          <w:sz w:val="30"/>
+          <w:szCs w:val="30"/>
+          <w:lang w:eastAsia="pt-BR"/>
+        </w:rPr>
+        <w:t xml:space="preserve">            </w:t>
+      </w:r>
+      <w:r>
+        <w:rPr>
+          <w:rFonts w:ascii="Consolas" w:eastAsia="Times New Roman" w:hAnsi="Consolas" w:cs="Times New Roman"/>
+          <w:color w:val="9CDCFE"/>
+          <w:sz w:val="30"/>
+          <w:szCs w:val="30"/>
+          <w:lang w:eastAsia="pt-BR"/>
+        </w:rPr>
+        <w:t>background-</w:t>
+      </w:r>
+      <w:proofErr w:type="spellStart"/>
+      <w:r>
+        <w:rPr>
+          <w:rFonts w:ascii="Consolas" w:eastAsia="Times New Roman" w:hAnsi="Consolas" w:cs="Times New Roman"/>
+          <w:color w:val="9CDCFE"/>
+          <w:sz w:val="30"/>
+          <w:szCs w:val="30"/>
+          <w:lang w:eastAsia="pt-BR"/>
+        </w:rPr>
+        <w:t>size</w:t>
+      </w:r>
+      <w:proofErr w:type="spellEnd"/>
+      <w:r>
+        <w:rPr>
+          <w:rFonts w:ascii="Consolas" w:eastAsia="Times New Roman" w:hAnsi="Consolas" w:cs="Times New Roman"/>
+          <w:color w:val="D4D4D4"/>
+          <w:sz w:val="30"/>
+          <w:szCs w:val="30"/>
+          <w:lang w:eastAsia="pt-BR"/>
+        </w:rPr>
+        <w:t xml:space="preserve">: </w:t>
+      </w:r>
+      <w:r>
+        <w:rPr>
+          <w:rFonts w:ascii="Consolas" w:eastAsia="Times New Roman" w:hAnsi="Consolas" w:cs="Times New Roman"/>
+          <w:color w:val="CE9178"/>
+          <w:sz w:val="30"/>
+          <w:szCs w:val="30"/>
+          <w:lang w:eastAsia="pt-BR"/>
+        </w:rPr>
+        <w:t>cover</w:t>
+      </w:r>
+      <w:r>
+        <w:rPr>
+          <w:rFonts w:ascii="Consolas" w:eastAsia="Times New Roman" w:hAnsi="Consolas" w:cs="Times New Roman"/>
+          <w:color w:val="D4D4D4"/>
+          <w:sz w:val="30"/>
+          <w:szCs w:val="30"/>
+          <w:lang w:eastAsia="pt-BR"/>
+        </w:rPr>
+        <w:t>;</w:t>
+      </w:r>
+    </w:p>
+    <w:p>
+      <w:pPr>
+        <w:rPr>
+          <w:sz w:val="28"/>
+          <w:szCs w:val="28"/>
+        </w:rPr>
+      </w:pPr>
     </w:p>
     <w:sectPr>
-      <w:footerReference w:type="default" r:id="rId7"/>
+      <w:footerReference w:type="default" r:id="rId9"/>
       <w:pgSz w:w="11906" w:h="16838"/>
       <w:pgMar w:top="1417" w:right="1701" w:bottom="1417" w:left="1701" w:header="708" w:footer="708" w:gutter="0"/>
       <w:cols w:space="708"/>
@@ -1071,6 +2069,118 @@
     </w:lvl>
   </w:abstractNum>
   <w:abstractNum w:abstractNumId="7" w15:restartNumberingAfterBreak="0">
+    <w:nsid w:val="2ACD3F11"/>
+    <w:multiLevelType w:val="hybridMultilevel"/>
+    <w:tmpl w:val="9288DDC0"/>
+    <w:lvl w:ilvl="0" w:tplc="1F5C52A2">
+      <w:numFmt w:val="bullet"/>
+      <w:lvlText w:val=""/>
+      <w:lvlJc w:val="left"/>
+      <w:pPr>
+        <w:ind w:left="1065" w:hanging="360"/>
+      </w:pPr>
+      <w:rPr>
+        <w:rFonts w:ascii="Symbol" w:eastAsiaTheme="minorHAnsi" w:hAnsi="Symbol" w:cstheme="minorBidi" w:hint="default"/>
+      </w:rPr>
+    </w:lvl>
+    <w:lvl w:ilvl="1" w:tplc="04160003" w:tentative="1">
+      <w:start w:val="1"/>
+      <w:numFmt w:val="bullet"/>
+      <w:lvlText w:val="o"/>
+      <w:lvlJc w:val="left"/>
+      <w:pPr>
+        <w:ind w:left="1785" w:hanging="360"/>
+      </w:pPr>
+      <w:rPr>
+        <w:rFonts w:ascii="Courier New" w:hAnsi="Courier New" w:cs="Courier New" w:hint="default"/>
+      </w:rPr>
+    </w:lvl>
+    <w:lvl w:ilvl="2" w:tplc="04160005" w:tentative="1">
+      <w:start w:val="1"/>
+      <w:numFmt w:val="bullet"/>
+      <w:lvlText w:val=""/>
+      <w:lvlJc w:val="left"/>
+      <w:pPr>
+        <w:ind w:left="2505" w:hanging="360"/>
+      </w:pPr>
+      <w:rPr>
+        <w:rFonts w:ascii="Wingdings" w:hAnsi="Wingdings" w:hint="default"/>
+      </w:rPr>
+    </w:lvl>
+    <w:lvl w:ilvl="3" w:tplc="04160001" w:tentative="1">
+      <w:start w:val="1"/>
+      <w:numFmt w:val="bullet"/>
+      <w:lvlText w:val=""/>
+      <w:lvlJc w:val="left"/>
+      <w:pPr>
+        <w:ind w:left="3225" w:hanging="360"/>
+      </w:pPr>
+      <w:rPr>
+        <w:rFonts w:ascii="Symbol" w:hAnsi="Symbol" w:hint="default"/>
+      </w:rPr>
+    </w:lvl>
+    <w:lvl w:ilvl="4" w:tplc="04160003" w:tentative="1">
+      <w:start w:val="1"/>
+      <w:numFmt w:val="bullet"/>
+      <w:lvlText w:val="o"/>
+      <w:lvlJc w:val="left"/>
+      <w:pPr>
+        <w:ind w:left="3945" w:hanging="360"/>
+      </w:pPr>
+      <w:rPr>
+        <w:rFonts w:ascii="Courier New" w:hAnsi="Courier New" w:cs="Courier New" w:hint="default"/>
+      </w:rPr>
+    </w:lvl>
+    <w:lvl w:ilvl="5" w:tplc="04160005" w:tentative="1">
+      <w:start w:val="1"/>
+      <w:numFmt w:val="bullet"/>
+      <w:lvlText w:val=""/>
+      <w:lvlJc w:val="left"/>
+      <w:pPr>
+        <w:ind w:left="4665" w:hanging="360"/>
+      </w:pPr>
+      <w:rPr>
+        <w:rFonts w:ascii="Wingdings" w:hAnsi="Wingdings" w:hint="default"/>
+      </w:rPr>
+    </w:lvl>
+    <w:lvl w:ilvl="6" w:tplc="04160001" w:tentative="1">
+      <w:start w:val="1"/>
+      <w:numFmt w:val="bullet"/>
+      <w:lvlText w:val=""/>
+      <w:lvlJc w:val="left"/>
+      <w:pPr>
+        <w:ind w:left="5385" w:hanging="360"/>
+      </w:pPr>
+      <w:rPr>
+        <w:rFonts w:ascii="Symbol" w:hAnsi="Symbol" w:hint="default"/>
+      </w:rPr>
+    </w:lvl>
+    <w:lvl w:ilvl="7" w:tplc="04160003" w:tentative="1">
+      <w:start w:val="1"/>
+      <w:numFmt w:val="bullet"/>
+      <w:lvlText w:val="o"/>
+      <w:lvlJc w:val="left"/>
+      <w:pPr>
+        <w:ind w:left="6105" w:hanging="360"/>
+      </w:pPr>
+      <w:rPr>
+        <w:rFonts w:ascii="Courier New" w:hAnsi="Courier New" w:cs="Courier New" w:hint="default"/>
+      </w:rPr>
+    </w:lvl>
+    <w:lvl w:ilvl="8" w:tplc="04160005" w:tentative="1">
+      <w:start w:val="1"/>
+      <w:numFmt w:val="bullet"/>
+      <w:lvlText w:val=""/>
+      <w:lvlJc w:val="left"/>
+      <w:pPr>
+        <w:ind w:left="6825" w:hanging="360"/>
+      </w:pPr>
+      <w:rPr>
+        <w:rFonts w:ascii="Wingdings" w:hAnsi="Wingdings" w:hint="default"/>
+      </w:rPr>
+    </w:lvl>
+  </w:abstractNum>
+  <w:abstractNum w:abstractNumId="8" w15:restartNumberingAfterBreak="0">
     <w:nsid w:val="2C1A1C2A"/>
     <w:multiLevelType w:val="hybridMultilevel"/>
     <w:tmpl w:val="DBD4F046"/>
@@ -1182,7 +2292,7 @@
       </w:rPr>
     </w:lvl>
   </w:abstractNum>
-  <w:abstractNum w:abstractNumId="8" w15:restartNumberingAfterBreak="0">
+  <w:abstractNum w:abstractNumId="9" w15:restartNumberingAfterBreak="0">
     <w:nsid w:val="2C1B4D35"/>
     <w:multiLevelType w:val="hybridMultilevel"/>
     <w:tmpl w:val="6D943D8A"/>
@@ -1294,7 +2404,7 @@
       </w:rPr>
     </w:lvl>
   </w:abstractNum>
-  <w:abstractNum w:abstractNumId="9" w15:restartNumberingAfterBreak="0">
+  <w:abstractNum w:abstractNumId="10" w15:restartNumberingAfterBreak="0">
     <w:nsid w:val="319D0EF8"/>
     <w:multiLevelType w:val="hybridMultilevel"/>
     <w:tmpl w:val="FED6EAF8"/>
@@ -1406,7 +2516,7 @@
       </w:rPr>
     </w:lvl>
   </w:abstractNum>
-  <w:abstractNum w:abstractNumId="10" w15:restartNumberingAfterBreak="0">
+  <w:abstractNum w:abstractNumId="11" w15:restartNumberingAfterBreak="0">
     <w:nsid w:val="327F7E90"/>
     <w:multiLevelType w:val="hybridMultilevel"/>
     <w:tmpl w:val="A00C83B4"/>
@@ -1520,7 +2630,7 @@
       </w:rPr>
     </w:lvl>
   </w:abstractNum>
-  <w:abstractNum w:abstractNumId="11" w15:restartNumberingAfterBreak="0">
+  <w:abstractNum w:abstractNumId="12" w15:restartNumberingAfterBreak="0">
     <w:nsid w:val="349B6101"/>
     <w:multiLevelType w:val="hybridMultilevel"/>
     <w:tmpl w:val="2D00A37E"/>
@@ -1632,7 +2742,7 @@
       </w:rPr>
     </w:lvl>
   </w:abstractNum>
-  <w:abstractNum w:abstractNumId="12" w15:restartNumberingAfterBreak="0">
+  <w:abstractNum w:abstractNumId="13" w15:restartNumberingAfterBreak="0">
     <w:nsid w:val="34D643F2"/>
     <w:multiLevelType w:val="hybridMultilevel"/>
     <w:tmpl w:val="A060F49A"/>
@@ -1744,7 +2854,7 @@
       </w:rPr>
     </w:lvl>
   </w:abstractNum>
-  <w:abstractNum w:abstractNumId="13" w15:restartNumberingAfterBreak="0">
+  <w:abstractNum w:abstractNumId="14" w15:restartNumberingAfterBreak="0">
     <w:nsid w:val="371D09BC"/>
     <w:multiLevelType w:val="hybridMultilevel"/>
     <w:tmpl w:val="45D0A45E"/>
@@ -1856,7 +2966,7 @@
       </w:rPr>
     </w:lvl>
   </w:abstractNum>
-  <w:abstractNum w:abstractNumId="14" w15:restartNumberingAfterBreak="0">
+  <w:abstractNum w:abstractNumId="15" w15:restartNumberingAfterBreak="0">
     <w:nsid w:val="42044863"/>
     <w:multiLevelType w:val="hybridMultilevel"/>
     <w:tmpl w:val="7BB8C3F8"/>
@@ -1968,7 +3078,7 @@
       </w:rPr>
     </w:lvl>
   </w:abstractNum>
-  <w:abstractNum w:abstractNumId="15" w15:restartNumberingAfterBreak="0">
+  <w:abstractNum w:abstractNumId="16" w15:restartNumberingAfterBreak="0">
     <w:nsid w:val="4C494931"/>
     <w:multiLevelType w:val="hybridMultilevel"/>
     <w:tmpl w:val="DEF86DEA"/>
@@ -2080,7 +3190,7 @@
       </w:rPr>
     </w:lvl>
   </w:abstractNum>
-  <w:abstractNum w:abstractNumId="16" w15:restartNumberingAfterBreak="0">
+  <w:abstractNum w:abstractNumId="17" w15:restartNumberingAfterBreak="0">
     <w:nsid w:val="51915DB8"/>
     <w:multiLevelType w:val="hybridMultilevel"/>
     <w:tmpl w:val="3A9241A8"/>
@@ -2192,7 +3302,7 @@
       </w:rPr>
     </w:lvl>
   </w:abstractNum>
-  <w:abstractNum w:abstractNumId="17" w15:restartNumberingAfterBreak="0">
+  <w:abstractNum w:abstractNumId="18" w15:restartNumberingAfterBreak="0">
     <w:nsid w:val="541023B5"/>
     <w:multiLevelType w:val="hybridMultilevel"/>
     <w:tmpl w:val="04F20D92"/>
@@ -2304,7 +3414,7 @@
       </w:rPr>
     </w:lvl>
   </w:abstractNum>
-  <w:abstractNum w:abstractNumId="18" w15:restartNumberingAfterBreak="0">
+  <w:abstractNum w:abstractNumId="19" w15:restartNumberingAfterBreak="0">
     <w:nsid w:val="5B1D2B60"/>
     <w:multiLevelType w:val="hybridMultilevel"/>
     <w:tmpl w:val="354E46AE"/>
@@ -2416,7 +3526,7 @@
       </w:rPr>
     </w:lvl>
   </w:abstractNum>
-  <w:abstractNum w:abstractNumId="19" w15:restartNumberingAfterBreak="0">
+  <w:abstractNum w:abstractNumId="20" w15:restartNumberingAfterBreak="0">
     <w:nsid w:val="5B813BCE"/>
     <w:multiLevelType w:val="hybridMultilevel"/>
     <w:tmpl w:val="2F8A06F0"/>
@@ -2528,7 +3638,7 @@
       </w:rPr>
     </w:lvl>
   </w:abstractNum>
-  <w:abstractNum w:abstractNumId="20" w15:restartNumberingAfterBreak="0">
+  <w:abstractNum w:abstractNumId="21" w15:restartNumberingAfterBreak="0">
     <w:nsid w:val="5ECD2263"/>
     <w:multiLevelType w:val="hybridMultilevel"/>
     <w:tmpl w:val="C3A896E2"/>
@@ -2640,7 +3750,7 @@
       </w:rPr>
     </w:lvl>
   </w:abstractNum>
-  <w:abstractNum w:abstractNumId="21" w15:restartNumberingAfterBreak="0">
+  <w:abstractNum w:abstractNumId="22" w15:restartNumberingAfterBreak="0">
     <w:nsid w:val="60BD0633"/>
     <w:multiLevelType w:val="hybridMultilevel"/>
     <w:tmpl w:val="B492C7CC"/>
@@ -2753,7 +3863,7 @@
       </w:rPr>
     </w:lvl>
   </w:abstractNum>
-  <w:abstractNum w:abstractNumId="22" w15:restartNumberingAfterBreak="0">
+  <w:abstractNum w:abstractNumId="23" w15:restartNumberingAfterBreak="0">
     <w:nsid w:val="61F11EC7"/>
     <w:multiLevelType w:val="hybridMultilevel"/>
     <w:tmpl w:val="77F0D24E"/>
@@ -2865,7 +3975,7 @@
       </w:rPr>
     </w:lvl>
   </w:abstractNum>
-  <w:abstractNum w:abstractNumId="23" w15:restartNumberingAfterBreak="0">
+  <w:abstractNum w:abstractNumId="24" w15:restartNumberingAfterBreak="0">
     <w:nsid w:val="70122169"/>
     <w:multiLevelType w:val="hybridMultilevel"/>
     <w:tmpl w:val="5582AC56"/>
@@ -2977,7 +4087,7 @@
       </w:rPr>
     </w:lvl>
   </w:abstractNum>
-  <w:abstractNum w:abstractNumId="24" w15:restartNumberingAfterBreak="0">
+  <w:abstractNum w:abstractNumId="25" w15:restartNumberingAfterBreak="0">
     <w:nsid w:val="74011ED9"/>
     <w:multiLevelType w:val="hybridMultilevel"/>
     <w:tmpl w:val="B8181CD4"/>
@@ -3089,7 +4199,7 @@
       </w:rPr>
     </w:lvl>
   </w:abstractNum>
-  <w:abstractNum w:abstractNumId="25" w15:restartNumberingAfterBreak="0">
+  <w:abstractNum w:abstractNumId="26" w15:restartNumberingAfterBreak="0">
     <w:nsid w:val="7D6D1B72"/>
     <w:multiLevelType w:val="hybridMultilevel"/>
     <w:tmpl w:val="D57C86B0"/>
@@ -3201,7 +4311,7 @@
       </w:rPr>
     </w:lvl>
   </w:abstractNum>
-  <w:abstractNum w:abstractNumId="26" w15:restartNumberingAfterBreak="0">
+  <w:abstractNum w:abstractNumId="27" w15:restartNumberingAfterBreak="0">
     <w:nsid w:val="7FE079B4"/>
     <w:multiLevelType w:val="hybridMultilevel"/>
     <w:tmpl w:val="4F5869B0"/>
@@ -3314,64 +4424,64 @@
     </w:lvl>
   </w:abstractNum>
   <w:num w:numId="1" w16cid:durableId="2080710863">
-    <w:abstractNumId w:val="26"/>
+    <w:abstractNumId w:val="27"/>
   </w:num>
   <w:num w:numId="2" w16cid:durableId="434643337">
-    <w:abstractNumId w:val="21"/>
+    <w:abstractNumId w:val="22"/>
   </w:num>
   <w:num w:numId="3" w16cid:durableId="1270626690">
-    <w:abstractNumId w:val="15"/>
+    <w:abstractNumId w:val="16"/>
   </w:num>
   <w:num w:numId="4" w16cid:durableId="1862888557">
-    <w:abstractNumId w:val="20"/>
+    <w:abstractNumId w:val="21"/>
   </w:num>
   <w:num w:numId="5" w16cid:durableId="2112625549">
     <w:abstractNumId w:val="0"/>
   </w:num>
   <w:num w:numId="6" w16cid:durableId="757137890">
-    <w:abstractNumId w:val="16"/>
+    <w:abstractNumId w:val="17"/>
   </w:num>
   <w:num w:numId="7" w16cid:durableId="143161363">
     <w:abstractNumId w:val="4"/>
   </w:num>
   <w:num w:numId="8" w16cid:durableId="1163005619">
-    <w:abstractNumId w:val="22"/>
+    <w:abstractNumId w:val="23"/>
   </w:num>
   <w:num w:numId="9" w16cid:durableId="1857188390">
     <w:abstractNumId w:val="1"/>
   </w:num>
   <w:num w:numId="10" w16cid:durableId="952395558">
-    <w:abstractNumId w:val="11"/>
+    <w:abstractNumId w:val="12"/>
   </w:num>
   <w:num w:numId="11" w16cid:durableId="768040752">
-    <w:abstractNumId w:val="13"/>
+    <w:abstractNumId w:val="14"/>
   </w:num>
   <w:num w:numId="12" w16cid:durableId="119416607">
     <w:abstractNumId w:val="3"/>
   </w:num>
   <w:num w:numId="13" w16cid:durableId="954406507">
+    <w:abstractNumId w:val="20"/>
+  </w:num>
+  <w:num w:numId="14" w16cid:durableId="650982970">
     <w:abstractNumId w:val="19"/>
   </w:num>
-  <w:num w:numId="14" w16cid:durableId="650982970">
-    <w:abstractNumId w:val="18"/>
-  </w:num>
   <w:num w:numId="15" w16cid:durableId="1968970265">
-    <w:abstractNumId w:val="10"/>
+    <w:abstractNumId w:val="11"/>
   </w:num>
   <w:num w:numId="16" w16cid:durableId="1707832243">
+    <w:abstractNumId w:val="26"/>
+  </w:num>
+  <w:num w:numId="17" w16cid:durableId="1597708188">
     <w:abstractNumId w:val="25"/>
   </w:num>
-  <w:num w:numId="17" w16cid:durableId="1597708188">
-    <w:abstractNumId w:val="24"/>
-  </w:num>
   <w:num w:numId="18" w16cid:durableId="1244408782">
-    <w:abstractNumId w:val="12"/>
+    <w:abstractNumId w:val="13"/>
   </w:num>
   <w:num w:numId="19" w16cid:durableId="991257373">
     <w:abstractNumId w:val="5"/>
   </w:num>
   <w:num w:numId="20" w16cid:durableId="2082605562">
-    <w:abstractNumId w:val="17"/>
+    <w:abstractNumId w:val="18"/>
   </w:num>
   <w:num w:numId="21" w16cid:durableId="648359603">
     <w:abstractNumId w:val="6"/>
@@ -3380,18 +4490,21 @@
     <w:abstractNumId w:val="2"/>
   </w:num>
   <w:num w:numId="23" w16cid:durableId="1078863846">
-    <w:abstractNumId w:val="23"/>
+    <w:abstractNumId w:val="24"/>
   </w:num>
   <w:num w:numId="24" w16cid:durableId="985813811">
-    <w:abstractNumId w:val="14"/>
+    <w:abstractNumId w:val="15"/>
   </w:num>
   <w:num w:numId="25" w16cid:durableId="1121649029">
+    <w:abstractNumId w:val="9"/>
+  </w:num>
+  <w:num w:numId="26" w16cid:durableId="13845737">
+    <w:abstractNumId w:val="10"/>
+  </w:num>
+  <w:num w:numId="27" w16cid:durableId="1386370178">
     <w:abstractNumId w:val="8"/>
   </w:num>
-  <w:num w:numId="26" w16cid:durableId="13845737">
-    <w:abstractNumId w:val="9"/>
-  </w:num>
-  <w:num w:numId="27" w16cid:durableId="1386370178">
+  <w:num w:numId="28" w16cid:durableId="578559364">
     <w:abstractNumId w:val="7"/>
   </w:num>
 </w:numbering>

</xml_diff>